<commit_message>
Update date Time Keeping
Can show effort
</commit_message>
<xml_diff>
--- a/document/Nghiep vu cham cong.docx
+++ b/document/Nghiep vu cham cong.docx
@@ -365,19 +365,17 @@
         </w:rPr>
         <w:t xml:space="preserve"> 0</w:t>
       </w:r>
-    </w:p>
-    <w:p>
-      <w:pPr>
-        <w:shd w:val="clear" w:color="auto" w:fill="FFFFFF"/>
-        <w:spacing w:after="75" w:line="240" w:lineRule="auto"/>
-        <w:rPr>
-          <w:rFonts w:ascii="GoogleSansRegular" w:eastAsia="Times New Roman" w:hAnsi="GoogleSansRegular" w:cs="Times New Roman"/>
-          <w:b/>
-          <w:bCs/>
-          <w:sz w:val="24"/>
-          <w:szCs w:val="24"/>
-        </w:rPr>
-      </w:pPr>
+      <w:r>
+        <w:rPr>
+          <w:rFonts w:ascii="GoogleSansRegular" w:eastAsia="Times New Roman" w:hAnsi="GoogleSansRegular" w:cs="Times New Roman"/>
+          <w:b/>
+          <w:bCs/>
+          <w:color w:val="000000"/>
+          <w:sz w:val="24"/>
+          <w:szCs w:val="24"/>
+        </w:rPr>
+        <w:br/>
+      </w:r>
       <w:r>
         <w:rPr>
           <w:rFonts w:ascii="GoogleSansRegular" w:eastAsia="Times New Roman" w:hAnsi="GoogleSansRegular" w:cs="Times New Roman"/>

</xml_diff>